<commit_message>
Classification Week 3 - Decision trees
- formatting to avoid splitting up outlines of algorithms
</commit_message>
<xml_diff>
--- a/Classification/week 3 - Decision Trees/Classification Week 3 - Decision Trees.docx
+++ b/Classification/week 3 - Decision Trees/Classification Week 3 - Decision Trees.docx
@@ -9,8 +9,6 @@
       <w:r>
         <w:t xml:space="preserve">Classification Week 3 - </w:t>
       </w:r>
-      <w:bookmarkStart w:id="0" w:name="_GoBack"/>
-      <w:bookmarkEnd w:id="0"/>
       <w:r>
         <w:t>Decision Trees</w:t>
       </w:r>
@@ -453,6 +451,8 @@
     <w:p/>
     <w:p>
       <w:pPr>
+        <w:keepNext/>
+        <w:keepLines/>
         <w:rPr>
           <w:b/>
         </w:rPr>
@@ -467,6 +467,8 @@
     <w:p>
       <w:pPr>
         <w:pStyle w:val="ListParagraph"/>
+        <w:keepNext/>
+        <w:keepLines/>
         <w:numPr>
           <w:ilvl w:val="0"/>
           <w:numId w:val="2"/>
@@ -479,6 +481,8 @@
     <w:p>
       <w:pPr>
         <w:pStyle w:val="ListParagraph"/>
+        <w:keepNext/>
+        <w:keepLines/>
         <w:numPr>
           <w:ilvl w:val="0"/>
           <w:numId w:val="2"/>
@@ -491,6 +495,8 @@
     <w:p>
       <w:pPr>
         <w:pStyle w:val="ListParagraph"/>
+        <w:keepNext/>
+        <w:keepLines/>
         <w:numPr>
           <w:ilvl w:val="0"/>
           <w:numId w:val="2"/>
@@ -503,6 +509,8 @@
     <w:p>
       <w:pPr>
         <w:pStyle w:val="ListParagraph"/>
+        <w:keepNext/>
+        <w:keepLines/>
         <w:numPr>
           <w:ilvl w:val="1"/>
           <w:numId w:val="2"/>
@@ -515,6 +523,8 @@
     <w:p>
       <w:pPr>
         <w:pStyle w:val="ListParagraph"/>
+        <w:keepNext/>
+        <w:keepLines/>
         <w:numPr>
           <w:ilvl w:val="1"/>
           <w:numId w:val="2"/>
@@ -600,6 +610,10 @@
     <w:p/>
     <w:p/>
     <w:p>
+      <w:pPr>
+        <w:keepNext/>
+        <w:keepLines/>
+      </w:pPr>
       <w:r>
         <w:t>The key things we need to make clear</w:t>
       </w:r>
@@ -607,6 +621,8 @@
     <w:p>
       <w:pPr>
         <w:pStyle w:val="ListParagraph"/>
+        <w:keepNext/>
+        <w:keepLines/>
         <w:numPr>
           <w:ilvl w:val="0"/>
           <w:numId w:val="3"/>
@@ -619,6 +635,8 @@
     <w:p>
       <w:pPr>
         <w:pStyle w:val="ListParagraph"/>
+        <w:keepNext/>
+        <w:keepLines/>
         <w:numPr>
           <w:ilvl w:val="0"/>
           <w:numId w:val="3"/>
@@ -1245,6 +1263,10 @@
     </w:p>
     <w:p/>
     <w:p>
+      <w:pPr>
+        <w:keepNext/>
+        <w:keepLines/>
+      </w:pPr>
       <w:r>
         <w:t>At each node with a subset of data M;</w:t>
       </w:r>
@@ -1252,6 +1274,8 @@
     <w:p>
       <w:pPr>
         <w:pStyle w:val="ListParagraph"/>
+        <w:keepNext/>
+        <w:keepLines/>
         <w:numPr>
           <w:ilvl w:val="0"/>
           <w:numId w:val="6"/>
@@ -1298,6 +1322,8 @@
     <w:p>
       <w:pPr>
         <w:pStyle w:val="ListParagraph"/>
+        <w:keepNext/>
+        <w:keepLines/>
         <w:numPr>
           <w:ilvl w:val="1"/>
           <w:numId w:val="6"/>
@@ -1344,6 +1370,8 @@
     <w:p>
       <w:pPr>
         <w:pStyle w:val="ListParagraph"/>
+        <w:keepNext/>
+        <w:keepLines/>
         <w:numPr>
           <w:ilvl w:val="1"/>
           <w:numId w:val="6"/>
@@ -1356,6 +1384,8 @@
     <w:p>
       <w:pPr>
         <w:pStyle w:val="ListParagraph"/>
+        <w:keepNext/>
+        <w:keepLines/>
         <w:numPr>
           <w:ilvl w:val="0"/>
           <w:numId w:val="6"/>
@@ -1423,6 +1453,10 @@
       </w:r>
     </w:p>
     <w:p>
+      <w:pPr>
+        <w:keepNext/>
+        <w:keepLines/>
+      </w:pPr>
       <w:r>
         <w:t>This turns out to be ve</w:t>
       </w:r>
@@ -1433,6 +1467,8 @@
     <w:p>
       <w:pPr>
         <w:pStyle w:val="ListParagraph"/>
+        <w:keepNext/>
+        <w:keepLines/>
         <w:numPr>
           <w:ilvl w:val="0"/>
           <w:numId w:val="7"/>
@@ -1445,6 +1481,8 @@
     <w:p>
       <w:pPr>
         <w:pStyle w:val="ListParagraph"/>
+        <w:keepNext/>
+        <w:keepLines/>
         <w:numPr>
           <w:ilvl w:val="0"/>
           <w:numId w:val="7"/>
@@ -1470,6 +1508,10 @@
     </w:p>
     <w:p/>
     <w:p>
+      <w:pPr>
+        <w:keepNext/>
+        <w:keepLines/>
+      </w:pPr>
       <w:r>
         <w:t>predict(tree_node, input)</w:t>
       </w:r>
@@ -1477,6 +1519,8 @@
     <w:p>
       <w:pPr>
         <w:pStyle w:val="ListParagraph"/>
+        <w:keepNext/>
+        <w:keepLines/>
         <w:numPr>
           <w:ilvl w:val="0"/>
           <w:numId w:val="8"/>
@@ -1489,6 +1533,8 @@
     <w:p>
       <w:pPr>
         <w:pStyle w:val="ListParagraph"/>
+        <w:keepNext/>
+        <w:keepLines/>
         <w:numPr>
           <w:ilvl w:val="1"/>
           <w:numId w:val="8"/>
@@ -1501,6 +1547,8 @@
     <w:p>
       <w:pPr>
         <w:pStyle w:val="ListParagraph"/>
+        <w:keepNext/>
+        <w:keepLines/>
         <w:numPr>
           <w:ilvl w:val="0"/>
           <w:numId w:val="8"/>
@@ -1513,6 +1561,8 @@
     <w:p>
       <w:pPr>
         <w:pStyle w:val="ListParagraph"/>
+        <w:keepNext/>
+        <w:keepLines/>
         <w:numPr>
           <w:ilvl w:val="1"/>
           <w:numId w:val="8"/>
@@ -1525,6 +1575,8 @@
     <w:p>
       <w:pPr>
         <w:pStyle w:val="ListParagraph"/>
+        <w:keepNext/>
+        <w:keepLines/>
         <w:numPr>
           <w:ilvl w:val="1"/>
           <w:numId w:val="8"/>
@@ -1894,6 +1946,8 @@
     <w:p/>
     <w:p>
       <w:pPr>
+        <w:keepNext/>
+        <w:keepLines/>
         <w:rPr>
           <w:b/>
         </w:rPr>
@@ -1908,6 +1962,8 @@
     <w:p>
       <w:pPr>
         <w:pStyle w:val="ListParagraph"/>
+        <w:keepNext/>
+        <w:keepLines/>
         <w:numPr>
           <w:ilvl w:val="0"/>
           <w:numId w:val="9"/>
@@ -2101,6 +2157,8 @@
     <w:p>
       <w:pPr>
         <w:pStyle w:val="ListParagraph"/>
+        <w:keepNext/>
+        <w:keepLines/>
         <w:numPr>
           <w:ilvl w:val="0"/>
           <w:numId w:val="9"/>
@@ -2113,6 +2171,8 @@
     <w:p>
       <w:pPr>
         <w:pStyle w:val="ListParagraph"/>
+        <w:keepNext/>
+        <w:keepLines/>
         <w:numPr>
           <w:ilvl w:val="1"/>
           <w:numId w:val="9"/>
@@ -2125,6 +2185,8 @@
     <w:p>
       <w:pPr>
         <w:pStyle w:val="ListParagraph"/>
+        <w:keepNext/>
+        <w:keepLines/>
         <w:numPr>
           <w:ilvl w:val="2"/>
           <w:numId w:val="9"/>
@@ -2261,6 +2323,8 @@
     <w:p>
       <w:pPr>
         <w:pStyle w:val="ListParagraph"/>
+        <w:keepNext/>
+        <w:keepLines/>
         <w:numPr>
           <w:ilvl w:val="2"/>
           <w:numId w:val="9"/>
@@ -2351,6 +2415,8 @@
     <w:p>
       <w:pPr>
         <w:pStyle w:val="ListParagraph"/>
+        <w:keepNext/>
+        <w:keepLines/>
         <w:numPr>
           <w:ilvl w:val="1"/>
           <w:numId w:val="9"/>
@@ -2410,7 +2476,15 @@
         <w:t>This then leads to ‘cutting up’ the input space</w:t>
       </w:r>
       <w:r>
-        <w:t xml:space="preserve"> using axis-aligned splits.  Doing this over and over will need to deep trees with lots of these threshold splits across the various continuous valued inputs.</w:t>
+        <w:t xml:space="preserve"> using axis-aligned splits.  Doing this over and over will </w:t>
+      </w:r>
+      <w:r>
+        <w:t>lead</w:t>
+      </w:r>
+      <w:bookmarkStart w:id="0" w:name="_GoBack"/>
+      <w:bookmarkEnd w:id="0"/>
+      <w:r>
+        <w:t xml:space="preserve"> to deep trees with lots of these threshold splits across the various continuous valued inputs.</w:t>
       </w:r>
     </w:p>
     <w:p/>

</xml_diff>

<commit_message>
Added Week 4 Overfitting, Updated Week 3 Decision Trees
- Added Week 4 Overfitting in Decision Trees
- Update the section in Week 3 decision trees that deals with threshold
splits - it did not clearly make the distinction between feature
extraction methods and threshold splitting during training.
</commit_message>
<xml_diff>
--- a/Classification/week 3 - Decision Trees/Classification Week 3 - Decision Trees.docx
+++ b/Classification/week 3 - Decision Trees/Classification Week 3 - Decision Trees.docx
@@ -1492,6 +1492,36 @@
         <w:t>If we run out of features.  Clearly we can’t split if there a no remaining features to split on.  (in otherwords, we would never split on a feature we have already split on).</w:t>
       </w:r>
     </w:p>
+    <w:p>
+      <w:pPr>
+        <w:keepNext/>
+        <w:keepLines/>
+      </w:pPr>
+    </w:p>
+    <w:p>
+      <w:pPr>
+        <w:keepNext/>
+        <w:keepLines/>
+      </w:pPr>
+      <w:r>
+        <w:t>Once we are done, the overall classification error for the decision tree is calculated by counting all the mistaken classifications at all the leaf nodes and dividing this by the total number of inputs.</w:t>
+      </w:r>
+    </w:p>
+    <w:p>
+      <w:pPr>
+        <w:keepNext/>
+        <w:keepLines/>
+      </w:pPr>
+    </w:p>
+    <w:p>
+      <w:pPr>
+        <w:keepNext/>
+        <w:keepLines/>
+      </w:pPr>
+      <w:r>
+        <w:t>Decision Tree Classification Error = total mistakes at leaf nodes / total inputs.</w:t>
+      </w:r>
+    </w:p>
     <w:p/>
     <w:p>
       <w:pPr>
@@ -1756,7 +1786,19 @@
         <w:t>In our model, income is an example of a real-valued feature.</w:t>
       </w:r>
       <w:r>
-        <w:t xml:space="preserve">  If we chose to use each unique value in income as a class, almost all classes would have just a single input value.  Such a small set of data for a prediction would lead to overfitting.</w:t>
+        <w:t xml:space="preserve">  If we chose to use each unique value in income as a </w:t>
+      </w:r>
+      <w:r>
+        <w:t>category</w:t>
+      </w:r>
+      <w:r>
+        <w:t xml:space="preserve">, almost all </w:t>
+      </w:r>
+      <w:r>
+        <w:t>categories</w:t>
+      </w:r>
+      <w:r>
+        <w:t xml:space="preserve"> would have just a single input value.  Such a small set of data for a prediction would lead to overfitting.</w:t>
       </w:r>
       <w:r>
         <w:t xml:space="preserve">  We would have 100% training accuracy with 100% probability, but this would almost certainly not generalize.</w:t>
@@ -1765,13 +1807,73 @@
     <w:p/>
     <w:p>
       <w:r>
-        <w:t>One way to handle real-valued inputs is to turn them into classes using threshold splits; pick one or more values as thresholds that are used to categorize ranges on incomes.</w:t>
-      </w:r>
-      <w:r>
-        <w:t xml:space="preserve">  For instance, we could turn income into a binary class by choosing a single threshold, such as income &gt;= $60,000 is high income and income &lt; $60,000 is low income.  </w:t>
-      </w:r>
-      <w:r>
-        <w:t xml:space="preserve">Each class then would likely have more values than if we used each individual income value as a class, and so this would be less likely to overfit.  </w:t>
+        <w:t xml:space="preserve">One way to handle real-valued inputs is to </w:t>
+      </w:r>
+      <w:r>
+        <w:t>group</w:t>
+      </w:r>
+      <w:r>
+        <w:t xml:space="preserve"> them into </w:t>
+      </w:r>
+      <w:r>
+        <w:t xml:space="preserve">a small number of </w:t>
+      </w:r>
+      <w:r>
+        <w:t xml:space="preserve">discrete </w:t>
+      </w:r>
+      <w:r>
+        <w:t>categories</w:t>
+      </w:r>
+      <w:r>
+        <w:t xml:space="preserve">.  For instance, we could turn income into a binary class by </w:t>
+      </w:r>
+      <w:r>
+        <w:t xml:space="preserve">assigning </w:t>
+      </w:r>
+      <w:r>
+        <w:t>value</w:t>
+      </w:r>
+      <w:r>
+        <w:t>s</w:t>
+      </w:r>
+      <w:r>
+        <w:t xml:space="preserve"> to </w:t>
+      </w:r>
+      <w:r>
+        <w:t>a “</w:t>
+      </w:r>
+      <w:r>
+        <w:t>high income</w:t>
+      </w:r>
+      <w:r>
+        <w:t>” category</w:t>
+      </w:r>
+      <w:r>
+        <w:t xml:space="preserve"> where</w:t>
+      </w:r>
+      <w:r>
+        <w:t xml:space="preserve"> income &gt;= $60,000 </w:t>
+      </w:r>
+      <w:r>
+        <w:t xml:space="preserve">and to </w:t>
+      </w:r>
+      <w:r>
+        <w:t>a “</w:t>
+      </w:r>
+      <w:r>
+        <w:t>low income</w:t>
+      </w:r>
+      <w:r>
+        <w:t>” category</w:t>
+      </w:r>
+      <w:r>
+        <w:t xml:space="preserve"> where</w:t>
+      </w:r>
+      <w:r>
+        <w:t xml:space="preserve"> income &lt; $60,000. </w:t>
+      </w:r>
+      <w:r>
+        <w:t xml:space="preserve">Now the algorithm is working with categorical data rather than continuous numerical data.  </w:t>
       </w:r>
       <w:r>
         <w:t>This is a very natural way to make real-valued inputs work with the greedy algorithm.</w:t>
@@ -1780,10 +1882,130 @@
     <w:p/>
     <w:p>
       <w:r>
-        <w:t>Such binary classes split the data into two groups similar to using a constant model in regression.</w:t>
-      </w:r>
-      <w:r>
-        <w:t xml:space="preserve">  </w:t>
+        <w:t xml:space="preserve">Such binary </w:t>
+      </w:r>
+      <w:r>
+        <w:t>categorization</w:t>
+      </w:r>
+      <w:r>
+        <w:t xml:space="preserve"> </w:t>
+      </w:r>
+      <w:r>
+        <w:t>is</w:t>
+      </w:r>
+      <w:r>
+        <w:t xml:space="preserve"> similar to using a constant model in regression.  The split produces a decision boundary that is a straight line </w:t>
+      </w:r>
+      <w:r>
+        <w:t xml:space="preserve">that is </w:t>
+      </w:r>
+      <w:r>
+        <w:t>perpendicular to an axis.</w:t>
+      </w:r>
+      <w:r>
+        <w:t xml:space="preserve">  Values are on one side of the line or the other, so the decision boundary is very simple.  </w:t>
+      </w:r>
+    </w:p>
+    <w:p/>
+    <w:p>
+      <w:r>
+        <w:t>There must be some process for choosing how the continuous numeric values are grouped into categories.</w:t>
+      </w:r>
+      <w:r>
+        <w:t xml:space="preserve"> </w:t>
+      </w:r>
+      <w:r>
+        <w:t>This i</w:t>
+      </w:r>
+      <w:r>
+        <w:t>s done at feature extraction time, before learning the tree</w:t>
+      </w:r>
+      <w:r>
+        <w:t>.  Clearly, making this choice is important to the accuracy of the model.</w:t>
+      </w:r>
+    </w:p>
+    <w:p/>
+    <w:p>
+      <w:r>
+        <w:t xml:space="preserve">Another way, which allows splitting on the </w:t>
+      </w:r>
+      <w:r>
+        <w:t xml:space="preserve">numerical </w:t>
+      </w:r>
+      <w:r>
+        <w:t>feature any number of times, is to</w:t>
+      </w:r>
+      <w:r>
+        <w:t xml:space="preserve"> </w:t>
+      </w:r>
+      <w:r>
+        <w:t>use</w:t>
+      </w:r>
+      <w:r>
+        <w:t xml:space="preserve"> threshold splits; pick one or more values as thresholds that are used </w:t>
+      </w:r>
+      <w:r>
+        <w:t>when</w:t>
+      </w:r>
+      <w:r>
+        <w:t xml:space="preserve"> splitting values</w:t>
+      </w:r>
+      <w:r>
+        <w:t>.</w:t>
+      </w:r>
+      <w:r>
+        <w:t xml:space="preserve">  For instance, </w:t>
+      </w:r>
+      <w:r>
+        <w:t>branch on</w:t>
+      </w:r>
+      <w:r>
+        <w:t xml:space="preserve"> income by choosing a single threshold, such as income &gt;= $60,000.  </w:t>
+      </w:r>
+      <w:r>
+        <w:t xml:space="preserve">In this case, it is a binary decision, but we could use multiple thresholds to group values into ranges.  </w:t>
+      </w:r>
+      <w:r>
+        <w:t>Also, this is done while learning the tree, not when extracting values.</w:t>
+      </w:r>
+    </w:p>
+    <w:p/>
+    <w:p>
+      <w:r>
+        <w:t xml:space="preserve">Furthermore, once we branch on a </w:t>
+      </w:r>
+      <w:r>
+        <w:t xml:space="preserve">numeric </w:t>
+      </w:r>
+      <w:r>
+        <w:t xml:space="preserve">value, we could branch on that same value again </w:t>
+      </w:r>
+      <w:r>
+        <w:t>further down in the decision tree</w:t>
+      </w:r>
+      <w:r>
+        <w:t xml:space="preserve"> by picking new thresholds within the range of values</w:t>
+      </w:r>
+      <w:r>
+        <w:t xml:space="preserve"> assigned to</w:t>
+      </w:r>
+      <w:r>
+        <w:t xml:space="preserve"> that branch of the </w:t>
+      </w:r>
+      <w:r>
+        <w:t>tree.</w:t>
+      </w:r>
+      <w:r>
+        <w:t xml:space="preserve">  This then allows for a more complex decision boundary for the given </w:t>
+      </w:r>
+      <w:r>
+        <w:t xml:space="preserve">feature then we could get if we had assigned values to static </w:t>
+      </w:r>
+      <w:r>
+        <w:t>categories at the outset</w:t>
+      </w:r>
+      <w:r>
+        <w:t>.</w:t>
       </w:r>
     </w:p>
     <w:p/>
@@ -2467,22 +2689,35 @@
         <w:t xml:space="preserve"> more than once.  </w:t>
       </w:r>
       <w:r>
-        <w:t>When</w:t>
-      </w:r>
-      <w:r>
-        <w:t xml:space="preserve"> we decide on threshold splits, are looking at all possible splits for all continuous valued inputs.  </w:t>
-      </w:r>
+        <w:t xml:space="preserve">When splitting on a continuous feature a second time, deeper in the tree, we </w:t>
+      </w:r>
+      <w:r>
+        <w:t xml:space="preserve">are </w:t>
+      </w:r>
+      <w:r>
+        <w:t xml:space="preserve">limited to the range of values assigned to that branch of the tree in the </w:t>
+      </w:r>
+      <w:r>
+        <w:t>prior threshold split of that feature.  So our choice of threshold would be within the range available in the branch.</w:t>
+      </w:r>
+    </w:p>
+    <w:p/>
+    <w:p>
       <w:r>
         <w:t>This then leads to ‘cutting up’ the input space</w:t>
       </w:r>
       <w:r>
-        <w:t xml:space="preserve"> using axis-aligned splits.  Doing this over and over will </w:t>
+        <w:t xml:space="preserve"> using axis-</w:t>
+      </w:r>
+      <w:r>
+        <w:t>perpendicular</w:t>
+      </w:r>
+      <w:r>
+        <w:t xml:space="preserve"> splits.  Doing this over and over will </w:t>
       </w:r>
       <w:r>
         <w:t>lead</w:t>
       </w:r>
-      <w:bookmarkStart w:id="0" w:name="_GoBack"/>
-      <w:bookmarkEnd w:id="0"/>
       <w:r>
         <w:t xml:space="preserve"> to deep trees with lots of these threshold splits across the various continuous valued inputs.</w:t>
       </w:r>
@@ -2513,13 +2748,25 @@
         <w:t xml:space="preserve"> post, </w:t>
       </w:r>
       <w:r>
-        <w:t xml:space="preserve">that shows data on two inputs and compares an ideal regression line </w:t>
+        <w:t xml:space="preserve">that shows data on two </w:t>
+      </w:r>
+      <w:r>
+        <w:t xml:space="preserve">continuous </w:t>
+      </w:r>
+      <w:r>
+        <w:t xml:space="preserve">inputs and compares an ideal regression line </w:t>
       </w:r>
       <w:r>
         <w:t>against</w:t>
       </w:r>
       <w:r>
-        <w:t xml:space="preserve"> how a decision tree might look.  The diagonal line is the regression line.  See how, if we continued to split on the continuous values, we could create a model with the same classification error as the regression line.  In effect, with enough axis alig</w:t>
+        <w:t xml:space="preserve"> how a decision tree might look.  The diagonal line is the regression line.  See how, if we continued to split on the </w:t>
+      </w:r>
+      <w:r>
+        <w:t xml:space="preserve">two </w:t>
+      </w:r>
+      <w:r>
+        <w:t>continuous values, we could create a model with the same classification error as the regression line.  In effect, with enough axis alig</w:t>
       </w:r>
       <w:r>
         <w:t>ned splits, we can approximate the</w:t>
@@ -2618,7 +2865,24 @@
         <w:t xml:space="preserve"> or no training error, but they may not generalize well and so reflect an overfit model.</w:t>
       </w:r>
       <w:r>
-        <w:t xml:space="preserve">  In logistic regression, limiting the size of coefficients through regularization can help minimize overfitting.  In the case of decision trees, deep trees can be an indication of overfitting.</w:t>
+        <w:t xml:space="preserve">  </w:t>
+      </w:r>
+    </w:p>
+    <w:p/>
+    <w:p>
+      <w:r>
+        <w:t xml:space="preserve">In logistic regression, </w:t>
+      </w:r>
+      <w:r>
+        <w:t xml:space="preserve">large coefficients can indicate overfitting, so </w:t>
+      </w:r>
+      <w:bookmarkStart w:id="0" w:name="_GoBack"/>
+      <w:bookmarkEnd w:id="0"/>
+      <w:r>
+        <w:t xml:space="preserve">limiting the size of coefficients through regularization can help minimize overfitting.  In the case of decision trees, deep trees can </w:t>
+      </w:r>
+      <w:r>
+        <w:t>be an indication of overfitting and so limiting the depth of the tree can minimize overfitting.</w:t>
       </w:r>
     </w:p>
     <w:p/>

</xml_diff>